<commit_message>
Finished all of the queries
</commit_message>
<xml_diff>
--- a/Code/LINQAssignment/A8 - LINQ Assignment.docx
+++ b/Code/LINQAssignment/A8 - LINQ Assignment.docx
@@ -207,6 +207,12 @@
       <w:r>
         <w:t>English: What is the type of the query output in the above question?</w:t>
       </w:r>
+      <w:r>
+        <w:t xml:space="preserve"> IOrderedEnumerable</w:t>
+      </w:r>
+      <w:r>
+        <w:t>.</w:t>
+      </w:r>
     </w:p>
     <w:p>
       <w:pPr>
@@ -239,6 +245,12 @@
       </w:pPr>
       <w:r>
         <w:t>English: What is the type of the query output in the above question?</w:t>
+      </w:r>
+      <w:r>
+        <w:t xml:space="preserve"> </w:t>
+      </w:r>
+      <w:r>
+        <w:t>IEnumerable</w:t>
       </w:r>
     </w:p>
     <w:p>
@@ -287,6 +299,9 @@
       <w:r>
         <w:t>students?</w:t>
       </w:r>
+      <w:r>
+        <w:t xml:space="preserve"> The typing of the result is different.</w:t>
+      </w:r>
     </w:p>
     <w:p>
       <w:pPr>
@@ -310,11 +325,17 @@
       </w:pPr>
       <w:r>
         <w:t>English</w:t>
+      </w:r>
+      <w:r>
+        <w:t>: How is IGrouping&lt;T, K&gt; like a Dictionary&lt;T, K&gt;?  How are they different?</w:t>
+      </w:r>
+      <w:r>
+        <w:t xml:space="preserve"> They both store objects in collections. The difference is that IGrouping stores objects that have a key in common where</w:t>
       </w:r>
       <w:bookmarkStart w:id="0" w:name="_GoBack"/>
       <w:bookmarkEnd w:id="0"/>
       <w:r>
-        <w:t>: How is IGrouping&lt;T, K&gt; like a Dictionary&lt;T, K&gt;?  How are they different?</w:t>
+        <w:t>as the dictionary stores objects in key/value pairs.</w:t>
       </w:r>
     </w:p>
     <w:p>

</xml_diff>